<commit_message>
Primer avance de documento
</commit_message>
<xml_diff>
--- a/SolicitudUNPRG.docx
+++ b/SolicitudUNPRG.docx
@@ -74,6 +74,16 @@
     </w:p>
     <w:p>
       <w:pPr>
+        <w:jc w:val="right"/>
+        <w:rPr>
+          <w:rFonts w:ascii="Times New Roman" w:hAnsi="Times New Roman" w:cs="Times New Roman"/>
+          <w:sz w:val="24"/>
+          <w:szCs w:val="24"/>
+        </w:rPr>
+      </w:pPr>
+    </w:p>
+    <w:p>
+      <w:pPr>
         <w:spacing w:line="480" w:lineRule="auto"/>
         <w:jc w:val="both"/>
         <w:rPr>
@@ -104,7 +114,7 @@
           <w:sz w:val="24"/>
           <w:szCs w:val="24"/>
         </w:rPr>
-        <w:t>Dr. Carlos Adolfo Loayza Rivas</w:t>
+        <w:t>Dr. Mauro Adriel Ríos Villacorta</w:t>
       </w:r>
       <w:r>
         <w:rPr>
@@ -259,34 +269,31 @@
           <w:sz w:val="24"/>
           <w:szCs w:val="24"/>
         </w:rPr>
-        <w:t xml:space="preserve">, en la actualidad nos encontramos con el objetivo de realizar nuestro trabajo de investigación para obtener la colegiatura, por tal motivo solicitamos </w:t>
-      </w:r>
-      <w:r>
-        <w:rPr>
-          <w:rFonts w:ascii="Times New Roman" w:hAnsi="Times New Roman" w:cs="Times New Roman"/>
-          <w:sz w:val="24"/>
-          <w:szCs w:val="24"/>
-        </w:rPr>
-        <w:t>la constancia de no existencia de software, por lo cual expongo las ideas principales a desarrollar.</w:t>
-      </w:r>
-    </w:p>
-    <w:p>
-      <w:pPr>
-        <w:spacing w:line="480" w:lineRule="auto"/>
-        <w:jc w:val="both"/>
-        <w:rPr>
-          <w:rFonts w:ascii="Times New Roman" w:hAnsi="Times New Roman" w:cs="Times New Roman"/>
-          <w:sz w:val="24"/>
-          <w:szCs w:val="24"/>
-        </w:rPr>
-      </w:pPr>
-      <w:r>
-        <w:rPr>
-          <w:rFonts w:ascii="Times New Roman" w:hAnsi="Times New Roman" w:cs="Times New Roman"/>
-          <w:sz w:val="24"/>
-          <w:szCs w:val="24"/>
-        </w:rPr>
-        <w:t>Procedemos a brindar un desglose del alcance que tendrá el aplicativo web</w:t>
+        <w:t>, en la actualidad nos encontramos con el objetivo de realizar nuestro trabajo de investigación para obtener la colegiatura</w:t>
+      </w:r>
+      <w:r>
+        <w:rPr>
+          <w:rFonts w:ascii="Times New Roman" w:hAnsi="Times New Roman" w:cs="Times New Roman"/>
+          <w:sz w:val="24"/>
+          <w:szCs w:val="24"/>
+        </w:rPr>
+        <w:t xml:space="preserve">. Por </w:t>
+      </w:r>
+      <w:r>
+        <w:rPr>
+          <w:rFonts w:ascii="Times New Roman" w:hAnsi="Times New Roman" w:cs="Times New Roman"/>
+          <w:sz w:val="24"/>
+          <w:szCs w:val="24"/>
+        </w:rPr>
+        <w:t>tal motivo solicitamos</w:t>
+      </w:r>
+      <w:r>
+        <w:rPr>
+          <w:rFonts w:ascii="Times New Roman" w:hAnsi="Times New Roman" w:cs="Times New Roman"/>
+          <w:sz w:val="24"/>
+          <w:szCs w:val="24"/>
+        </w:rPr>
+        <w:t xml:space="preserve">: </w:t>
       </w:r>
     </w:p>
     <w:p>
@@ -294,7 +301,7 @@
         <w:pStyle w:val="ListParagraph"/>
         <w:numPr>
           <w:ilvl w:val="0"/>
-          <w:numId w:val="2"/>
+          <w:numId w:val="1"/>
         </w:numPr>
         <w:spacing w:line="480" w:lineRule="auto"/>
         <w:jc w:val="both"/>
@@ -310,428 +317,8 @@
           <w:sz w:val="24"/>
           <w:szCs w:val="24"/>
         </w:rPr>
-        <w:t>Login</w:t>
-      </w:r>
-    </w:p>
-    <w:p>
-      <w:pPr>
-        <w:pStyle w:val="ListParagraph"/>
-        <w:spacing w:line="480" w:lineRule="auto"/>
-        <w:jc w:val="both"/>
-        <w:rPr>
-          <w:rFonts w:ascii="Times New Roman" w:hAnsi="Times New Roman" w:cs="Times New Roman"/>
-          <w:sz w:val="24"/>
-          <w:szCs w:val="24"/>
-        </w:rPr>
-      </w:pPr>
-      <w:r>
-        <w:rPr>
-          <w:rFonts w:ascii="Times New Roman" w:hAnsi="Times New Roman" w:cs="Times New Roman"/>
-          <w:sz w:val="24"/>
-          <w:szCs w:val="24"/>
-        </w:rPr>
-        <w:t xml:space="preserve">Pagina inicial donde el personal podrá </w:t>
-      </w:r>
-      <w:proofErr w:type="spellStart"/>
-      <w:r>
-        <w:rPr>
-          <w:rFonts w:ascii="Times New Roman" w:hAnsi="Times New Roman" w:cs="Times New Roman"/>
-          <w:sz w:val="24"/>
-          <w:szCs w:val="24"/>
-        </w:rPr>
-        <w:t>logearse</w:t>
-      </w:r>
-      <w:proofErr w:type="spellEnd"/>
-      <w:r>
-        <w:rPr>
-          <w:rFonts w:ascii="Times New Roman" w:hAnsi="Times New Roman" w:cs="Times New Roman"/>
-          <w:sz w:val="24"/>
-          <w:szCs w:val="24"/>
-        </w:rPr>
-        <w:t xml:space="preserve"> con la autenticación de Google y en paralelo la posibilidad de iniciar sesión con correo institucional y una clave secreta. </w:t>
-      </w:r>
-    </w:p>
-    <w:p>
-      <w:pPr>
-        <w:pStyle w:val="ListParagraph"/>
-        <w:numPr>
-          <w:ilvl w:val="0"/>
-          <w:numId w:val="2"/>
-        </w:numPr>
-        <w:spacing w:line="480" w:lineRule="auto"/>
-        <w:jc w:val="both"/>
-        <w:rPr>
-          <w:rFonts w:ascii="Times New Roman" w:hAnsi="Times New Roman" w:cs="Times New Roman"/>
-          <w:sz w:val="24"/>
-          <w:szCs w:val="24"/>
-        </w:rPr>
-      </w:pPr>
-      <w:r>
-        <w:rPr>
-          <w:rFonts w:ascii="Times New Roman" w:hAnsi="Times New Roman" w:cs="Times New Roman"/>
-          <w:sz w:val="24"/>
-          <w:szCs w:val="24"/>
-        </w:rPr>
-        <w:t>Menú de análisis</w:t>
-      </w:r>
-    </w:p>
-    <w:p>
-      <w:pPr>
-        <w:pStyle w:val="ListParagraph"/>
-        <w:numPr>
-          <w:ilvl w:val="1"/>
-          <w:numId w:val="2"/>
-        </w:numPr>
-        <w:spacing w:line="480" w:lineRule="auto"/>
-        <w:jc w:val="both"/>
-        <w:rPr>
-          <w:rFonts w:ascii="Times New Roman" w:hAnsi="Times New Roman" w:cs="Times New Roman"/>
-          <w:sz w:val="24"/>
-          <w:szCs w:val="24"/>
-        </w:rPr>
-      </w:pPr>
-      <w:r>
-        <w:rPr>
-          <w:rFonts w:ascii="Times New Roman" w:hAnsi="Times New Roman" w:cs="Times New Roman"/>
-          <w:sz w:val="24"/>
-          <w:szCs w:val="24"/>
-        </w:rPr>
-        <w:t>Sección de búsqueda:</w:t>
-      </w:r>
-    </w:p>
-    <w:p>
-      <w:pPr>
-        <w:pStyle w:val="ListParagraph"/>
-        <w:spacing w:line="480" w:lineRule="auto"/>
-        <w:ind w:left="1440"/>
-        <w:jc w:val="both"/>
-        <w:rPr>
-          <w:rFonts w:ascii="Times New Roman" w:hAnsi="Times New Roman" w:cs="Times New Roman"/>
-          <w:sz w:val="24"/>
-          <w:szCs w:val="24"/>
-        </w:rPr>
-      </w:pPr>
-      <w:r>
-        <w:rPr>
-          <w:rFonts w:ascii="Times New Roman" w:hAnsi="Times New Roman" w:cs="Times New Roman"/>
-          <w:sz w:val="24"/>
-          <w:szCs w:val="24"/>
-        </w:rPr>
-        <w:t>Se ingresan los parámetros para la búsqueda de análisis pasados.</w:t>
-      </w:r>
-    </w:p>
-    <w:p>
-      <w:pPr>
-        <w:pStyle w:val="ListParagraph"/>
-        <w:numPr>
-          <w:ilvl w:val="1"/>
-          <w:numId w:val="2"/>
-        </w:numPr>
-        <w:spacing w:line="480" w:lineRule="auto"/>
-        <w:jc w:val="both"/>
-        <w:rPr>
-          <w:rFonts w:ascii="Times New Roman" w:hAnsi="Times New Roman" w:cs="Times New Roman"/>
-          <w:sz w:val="24"/>
-          <w:szCs w:val="24"/>
-        </w:rPr>
-      </w:pPr>
-      <w:r>
-        <w:rPr>
-          <w:rFonts w:ascii="Times New Roman" w:hAnsi="Times New Roman" w:cs="Times New Roman"/>
-          <w:sz w:val="24"/>
-          <w:szCs w:val="24"/>
-        </w:rPr>
-        <w:t>Botón de agregar</w:t>
-      </w:r>
-    </w:p>
-    <w:p>
-      <w:pPr>
-        <w:pStyle w:val="ListParagraph"/>
-        <w:spacing w:line="480" w:lineRule="auto"/>
-        <w:ind w:left="1440"/>
-        <w:jc w:val="both"/>
-        <w:rPr>
-          <w:rFonts w:ascii="Times New Roman" w:hAnsi="Times New Roman" w:cs="Times New Roman"/>
-          <w:sz w:val="24"/>
-          <w:szCs w:val="24"/>
-        </w:rPr>
-      </w:pPr>
-      <w:r>
-        <w:rPr>
-          <w:rFonts w:ascii="Times New Roman" w:hAnsi="Times New Roman" w:cs="Times New Roman"/>
-          <w:sz w:val="24"/>
-          <w:szCs w:val="24"/>
-        </w:rPr>
-        <w:t xml:space="preserve">Se redirige a otra pantalla donde se </w:t>
-      </w:r>
-      <w:r>
-        <w:rPr>
-          <w:rFonts w:ascii="Times New Roman" w:hAnsi="Times New Roman" w:cs="Times New Roman"/>
-          <w:sz w:val="24"/>
-          <w:szCs w:val="24"/>
-        </w:rPr>
-        <w:t>solicitará</w:t>
-      </w:r>
-      <w:r>
-        <w:rPr>
-          <w:rFonts w:ascii="Times New Roman" w:hAnsi="Times New Roman" w:cs="Times New Roman"/>
-          <w:sz w:val="24"/>
-          <w:szCs w:val="24"/>
-        </w:rPr>
-        <w:t xml:space="preserve"> el ingreso de información necesaria, </w:t>
-      </w:r>
-      <w:r>
-        <w:rPr>
-          <w:rFonts w:ascii="Times New Roman" w:hAnsi="Times New Roman" w:cs="Times New Roman"/>
-          <w:sz w:val="24"/>
-          <w:szCs w:val="24"/>
-        </w:rPr>
-        <w:t xml:space="preserve">adjuntando el </w:t>
-      </w:r>
-      <w:r>
-        <w:rPr>
-          <w:rFonts w:ascii="Times New Roman" w:hAnsi="Times New Roman" w:cs="Times New Roman"/>
-          <w:sz w:val="24"/>
-          <w:szCs w:val="24"/>
-        </w:rPr>
-        <w:t xml:space="preserve">trabajo de investigación, para el correcto análisis y búsqueda de duplicidad.  </w:t>
-      </w:r>
-    </w:p>
-    <w:p>
-      <w:pPr>
-        <w:pStyle w:val="ListParagraph"/>
-        <w:numPr>
-          <w:ilvl w:val="1"/>
-          <w:numId w:val="2"/>
-        </w:numPr>
-        <w:spacing w:line="480" w:lineRule="auto"/>
-        <w:jc w:val="both"/>
-        <w:rPr>
-          <w:rFonts w:ascii="Times New Roman" w:hAnsi="Times New Roman" w:cs="Times New Roman"/>
-          <w:sz w:val="24"/>
-          <w:szCs w:val="24"/>
-        </w:rPr>
-      </w:pPr>
-      <w:r>
-        <w:rPr>
-          <w:rFonts w:ascii="Times New Roman" w:hAnsi="Times New Roman" w:cs="Times New Roman"/>
-          <w:sz w:val="24"/>
-          <w:szCs w:val="24"/>
-        </w:rPr>
-        <w:lastRenderedPageBreak/>
-        <w:t>Tabla de resultados</w:t>
-      </w:r>
-    </w:p>
-    <w:p>
-      <w:pPr>
-        <w:pStyle w:val="ListParagraph"/>
-        <w:spacing w:line="480" w:lineRule="auto"/>
-        <w:ind w:left="1440"/>
-        <w:jc w:val="both"/>
-        <w:rPr>
-          <w:rFonts w:ascii="Times New Roman" w:hAnsi="Times New Roman" w:cs="Times New Roman"/>
-          <w:sz w:val="24"/>
-          <w:szCs w:val="24"/>
-        </w:rPr>
-      </w:pPr>
-      <w:r>
-        <w:rPr>
-          <w:rFonts w:ascii="Times New Roman" w:hAnsi="Times New Roman" w:cs="Times New Roman"/>
-          <w:sz w:val="24"/>
-          <w:szCs w:val="24"/>
-        </w:rPr>
-        <w:t>Se entregará un listado de análisis anteriores mostrando información de primera mano en la tabla.</w:t>
-      </w:r>
-    </w:p>
-    <w:p>
-      <w:pPr>
-        <w:pStyle w:val="ListParagraph"/>
-        <w:numPr>
-          <w:ilvl w:val="1"/>
-          <w:numId w:val="2"/>
-        </w:numPr>
-        <w:spacing w:line="480" w:lineRule="auto"/>
-        <w:jc w:val="both"/>
-        <w:rPr>
-          <w:rFonts w:ascii="Times New Roman" w:hAnsi="Times New Roman" w:cs="Times New Roman"/>
-          <w:sz w:val="24"/>
-          <w:szCs w:val="24"/>
-        </w:rPr>
-      </w:pPr>
-      <w:r>
-        <w:rPr>
-          <w:rFonts w:ascii="Times New Roman" w:hAnsi="Times New Roman" w:cs="Times New Roman"/>
-          <w:sz w:val="24"/>
-          <w:szCs w:val="24"/>
-        </w:rPr>
-        <w:t>Ver análisis.</w:t>
-      </w:r>
-    </w:p>
-    <w:p>
-      <w:pPr>
-        <w:pStyle w:val="ListParagraph"/>
-        <w:spacing w:line="480" w:lineRule="auto"/>
-        <w:ind w:left="1440"/>
-        <w:jc w:val="both"/>
-        <w:rPr>
-          <w:rFonts w:ascii="Times New Roman" w:hAnsi="Times New Roman" w:cs="Times New Roman"/>
-          <w:sz w:val="24"/>
-          <w:szCs w:val="24"/>
-        </w:rPr>
-      </w:pPr>
-      <w:r>
-        <w:rPr>
-          <w:rFonts w:ascii="Times New Roman" w:hAnsi="Times New Roman" w:cs="Times New Roman"/>
-          <w:sz w:val="24"/>
-          <w:szCs w:val="24"/>
-        </w:rPr>
-        <w:t xml:space="preserve">Se mostrará la información ingresada para el análisis, sin la capacidad de ser modificada.  </w:t>
-      </w:r>
-    </w:p>
-    <w:p>
-      <w:pPr>
-        <w:pStyle w:val="ListParagraph"/>
-        <w:numPr>
-          <w:ilvl w:val="1"/>
-          <w:numId w:val="2"/>
-        </w:numPr>
-        <w:spacing w:line="480" w:lineRule="auto"/>
-        <w:jc w:val="both"/>
-        <w:rPr>
-          <w:rFonts w:ascii="Times New Roman" w:hAnsi="Times New Roman" w:cs="Times New Roman"/>
-          <w:sz w:val="24"/>
-          <w:szCs w:val="24"/>
-        </w:rPr>
-      </w:pPr>
-      <w:r>
-        <w:rPr>
-          <w:rFonts w:ascii="Times New Roman" w:hAnsi="Times New Roman" w:cs="Times New Roman"/>
-          <w:sz w:val="24"/>
-          <w:szCs w:val="24"/>
-        </w:rPr>
-        <w:t xml:space="preserve">Exportar análisis </w:t>
-      </w:r>
-    </w:p>
-    <w:p>
-      <w:pPr>
-        <w:pStyle w:val="ListParagraph"/>
-        <w:spacing w:line="480" w:lineRule="auto"/>
-        <w:ind w:left="1440"/>
-        <w:jc w:val="both"/>
-        <w:rPr>
-          <w:rFonts w:ascii="Times New Roman" w:hAnsi="Times New Roman" w:cs="Times New Roman"/>
-          <w:sz w:val="24"/>
-          <w:szCs w:val="24"/>
-        </w:rPr>
-      </w:pPr>
-      <w:r>
-        <w:rPr>
-          <w:rFonts w:ascii="Times New Roman" w:hAnsi="Times New Roman" w:cs="Times New Roman"/>
-          <w:sz w:val="24"/>
-          <w:szCs w:val="24"/>
-        </w:rPr>
-        <w:t xml:space="preserve">Se </w:t>
-      </w:r>
-      <w:r>
-        <w:rPr>
-          <w:rFonts w:ascii="Times New Roman" w:hAnsi="Times New Roman" w:cs="Times New Roman"/>
-          <w:sz w:val="24"/>
-          <w:szCs w:val="24"/>
-        </w:rPr>
-        <w:t>exportará</w:t>
-      </w:r>
-      <w:r>
-        <w:rPr>
-          <w:rFonts w:ascii="Times New Roman" w:hAnsi="Times New Roman" w:cs="Times New Roman"/>
-          <w:sz w:val="24"/>
-          <w:szCs w:val="24"/>
-        </w:rPr>
-        <w:t xml:space="preserve"> un documento PDF firmado digit</w:t>
-      </w:r>
-      <w:r>
-        <w:rPr>
-          <w:rFonts w:ascii="Times New Roman" w:hAnsi="Times New Roman" w:cs="Times New Roman"/>
-          <w:sz w:val="24"/>
-          <w:szCs w:val="24"/>
-        </w:rPr>
-        <w:t>almente,</w:t>
-      </w:r>
-      <w:r>
-        <w:rPr>
-          <w:rFonts w:ascii="Times New Roman" w:hAnsi="Times New Roman" w:cs="Times New Roman"/>
-          <w:sz w:val="24"/>
-          <w:szCs w:val="24"/>
-        </w:rPr>
-        <w:t xml:space="preserve"> con los resultados del análisis de duplicidad</w:t>
-      </w:r>
-    </w:p>
-    <w:p>
-      <w:pPr>
-        <w:pStyle w:val="ListParagraph"/>
-        <w:numPr>
-          <w:ilvl w:val="0"/>
-          <w:numId w:val="2"/>
-        </w:numPr>
-        <w:spacing w:line="480" w:lineRule="auto"/>
-        <w:jc w:val="both"/>
-        <w:rPr>
-          <w:rFonts w:ascii="Times New Roman" w:hAnsi="Times New Roman" w:cs="Times New Roman"/>
-          <w:sz w:val="24"/>
-          <w:szCs w:val="24"/>
-        </w:rPr>
-      </w:pPr>
-      <w:r>
-        <w:rPr>
-          <w:rFonts w:ascii="Times New Roman" w:hAnsi="Times New Roman" w:cs="Times New Roman"/>
-          <w:sz w:val="24"/>
-          <w:szCs w:val="24"/>
-        </w:rPr>
-        <w:t>Menú de configuración</w:t>
-      </w:r>
-    </w:p>
-    <w:p>
-      <w:pPr>
-        <w:spacing w:line="480" w:lineRule="auto"/>
-        <w:ind w:left="720"/>
-        <w:jc w:val="both"/>
-        <w:rPr>
-          <w:rFonts w:ascii="Times New Roman" w:hAnsi="Times New Roman" w:cs="Times New Roman"/>
-          <w:sz w:val="24"/>
-          <w:szCs w:val="24"/>
-        </w:rPr>
-      </w:pPr>
-      <w:r>
-        <w:rPr>
-          <w:rFonts w:ascii="Times New Roman" w:hAnsi="Times New Roman" w:cs="Times New Roman"/>
-          <w:sz w:val="24"/>
-          <w:szCs w:val="24"/>
-        </w:rPr>
-        <w:t>Menú que contendrá las configuraciones necesarias para el manejo de información corporativa del aplicativo.</w:t>
-      </w:r>
-    </w:p>
-    <w:p>
-      <w:pPr>
-        <w:spacing w:line="480" w:lineRule="auto"/>
-        <w:ind w:left="720"/>
-        <w:jc w:val="both"/>
-        <w:rPr>
-          <w:rFonts w:ascii="Times New Roman" w:hAnsi="Times New Roman" w:cs="Times New Roman"/>
-          <w:sz w:val="24"/>
-          <w:szCs w:val="24"/>
-        </w:rPr>
-      </w:pPr>
-    </w:p>
-    <w:p>
-      <w:pPr>
-        <w:spacing w:line="480" w:lineRule="auto"/>
-        <w:ind w:left="720"/>
-        <w:jc w:val="both"/>
-        <w:rPr>
-          <w:rFonts w:ascii="Times New Roman" w:hAnsi="Times New Roman" w:cs="Times New Roman"/>
-          <w:sz w:val="24"/>
-          <w:szCs w:val="24"/>
-        </w:rPr>
-      </w:pPr>
+        <w:t xml:space="preserve">Constancia de no existencia de software para la validación de no duplicidad de titulo y contenido en proyectos de investigación. </w:t>
+      </w:r>
     </w:p>
     <w:p>
       <w:pPr>
@@ -851,9 +438,158 @@
           <w:szCs w:val="24"/>
         </w:rPr>
       </w:pPr>
+      <w:r>
+        <w:rPr>
+          <w:rFonts w:ascii="Times New Roman" w:hAnsi="Times New Roman" w:cs="Times New Roman"/>
+          <w:noProof/>
+          <w:sz w:val="24"/>
+          <w:szCs w:val="24"/>
+        </w:rPr>
+        <w:drawing>
+          <wp:anchor distT="0" distB="0" distL="114300" distR="114300" simplePos="0" relativeHeight="251659264" behindDoc="0" locked="0" layoutInCell="1" allowOverlap="1" wp14:anchorId="2A320C2F" wp14:editId="08940D32">
+            <wp:simplePos x="0" y="0"/>
+            <wp:positionH relativeFrom="margin">
+              <wp:posOffset>373712</wp:posOffset>
+            </wp:positionH>
+            <wp:positionV relativeFrom="margin">
+              <wp:posOffset>6413859</wp:posOffset>
+            </wp:positionV>
+            <wp:extent cx="1574165" cy="618490"/>
+            <wp:effectExtent l="0" t="0" r="6985" b="0"/>
+            <wp:wrapSquare wrapText="bothSides"/>
+            <wp:docPr id="1746030096" name="Picture 2"/>
+            <wp:cNvGraphicFramePr>
+              <a:graphicFrameLocks xmlns:a="http://schemas.openxmlformats.org/drawingml/2006/main" noChangeAspect="1"/>
+            </wp:cNvGraphicFramePr>
+            <a:graphic xmlns:a="http://schemas.openxmlformats.org/drawingml/2006/main">
+              <a:graphicData uri="http://schemas.openxmlformats.org/drawingml/2006/picture">
+                <pic:pic xmlns:pic="http://schemas.openxmlformats.org/drawingml/2006/picture">
+                  <pic:nvPicPr>
+                    <pic:cNvPr id="0" name="Picture 3"/>
+                    <pic:cNvPicPr>
+                      <a:picLocks noChangeAspect="1" noChangeArrowheads="1"/>
+                    </pic:cNvPicPr>
+                  </pic:nvPicPr>
+                  <pic:blipFill>
+                    <a:blip r:embed="rId7" cstate="print">
+                      <a:extLst>
+                        <a:ext uri="{28A0092B-C50C-407E-A947-70E740481C1C}">
+                          <a14:useLocalDpi xmlns:a14="http://schemas.microsoft.com/office/drawing/2010/main" val="0"/>
+                        </a:ext>
+                      </a:extLst>
+                    </a:blip>
+                    <a:srcRect/>
+                    <a:stretch>
+                      <a:fillRect/>
+                    </a:stretch>
+                  </pic:blipFill>
+                  <pic:spPr bwMode="auto">
+                    <a:xfrm>
+                      <a:off x="0" y="0"/>
+                      <a:ext cx="1574165" cy="618490"/>
+                    </a:xfrm>
+                    <a:prstGeom prst="rect">
+                      <a:avLst/>
+                    </a:prstGeom>
+                    <a:noFill/>
+                    <a:ln>
+                      <a:noFill/>
+                    </a:ln>
+                  </pic:spPr>
+                </pic:pic>
+              </a:graphicData>
+            </a:graphic>
+            <wp14:sizeRelH relativeFrom="margin">
+              <wp14:pctWidth>0</wp14:pctWidth>
+            </wp14:sizeRelH>
+            <wp14:sizeRelV relativeFrom="margin">
+              <wp14:pctHeight>0</wp14:pctHeight>
+            </wp14:sizeRelV>
+          </wp:anchor>
+        </w:drawing>
+      </w:r>
+      <w:r>
+        <w:rPr>
+          <w:noProof/>
+        </w:rPr>
+        <w:drawing>
+          <wp:anchor distT="0" distB="0" distL="114300" distR="114300" simplePos="0" relativeHeight="251658240" behindDoc="0" locked="0" layoutInCell="1" allowOverlap="1" wp14:anchorId="0CE4C8CC" wp14:editId="120C9A9C">
+            <wp:simplePos x="0" y="0"/>
+            <wp:positionH relativeFrom="margin">
+              <wp:posOffset>3141925</wp:posOffset>
+            </wp:positionH>
+            <wp:positionV relativeFrom="margin">
+              <wp:posOffset>6208395</wp:posOffset>
+            </wp:positionV>
+            <wp:extent cx="1629410" cy="864235"/>
+            <wp:effectExtent l="0" t="0" r="8890" b="0"/>
+            <wp:wrapSquare wrapText="bothSides"/>
+            <wp:docPr id="843825633" name="Picture 1" descr="A close up of a signature&#10;&#10;AI-generated content may be incorrect."/>
+            <wp:cNvGraphicFramePr>
+              <a:graphicFrameLocks xmlns:a="http://schemas.openxmlformats.org/drawingml/2006/main" noChangeAspect="1"/>
+            </wp:cNvGraphicFramePr>
+            <a:graphic xmlns:a="http://schemas.openxmlformats.org/drawingml/2006/main">
+              <a:graphicData uri="http://schemas.openxmlformats.org/drawingml/2006/picture">
+                <pic:pic xmlns:pic="http://schemas.openxmlformats.org/drawingml/2006/picture">
+                  <pic:nvPicPr>
+                    <pic:cNvPr id="843825633" name="Picture 1" descr="A close up of a signature&#10;&#10;AI-generated content may be incorrect."/>
+                    <pic:cNvPicPr>
+                      <a:picLocks noChangeAspect="1" noChangeArrowheads="1"/>
+                    </pic:cNvPicPr>
+                  </pic:nvPicPr>
+                  <pic:blipFill>
+                    <a:blip r:embed="rId8" cstate="print">
+                      <a:extLst>
+                        <a:ext uri="{28A0092B-C50C-407E-A947-70E740481C1C}">
+                          <a14:useLocalDpi xmlns:a14="http://schemas.microsoft.com/office/drawing/2010/main" val="0"/>
+                        </a:ext>
+                      </a:extLst>
+                    </a:blip>
+                    <a:srcRect l="14546" t="22874" r="21156" b="16716"/>
+                    <a:stretch>
+                      <a:fillRect/>
+                    </a:stretch>
+                  </pic:blipFill>
+                  <pic:spPr bwMode="auto">
+                    <a:xfrm>
+                      <a:off x="0" y="0"/>
+                      <a:ext cx="1629410" cy="864235"/>
+                    </a:xfrm>
+                    <a:prstGeom prst="rect">
+                      <a:avLst/>
+                    </a:prstGeom>
+                    <a:noFill/>
+                    <a:ln>
+                      <a:noFill/>
+                    </a:ln>
+                  </pic:spPr>
+                </pic:pic>
+              </a:graphicData>
+            </a:graphic>
+            <wp14:sizeRelH relativeFrom="margin">
+              <wp14:pctWidth>0</wp14:pctWidth>
+            </wp14:sizeRelH>
+            <wp14:sizeRelV relativeFrom="margin">
+              <wp14:pctHeight>0</wp14:pctHeight>
+            </wp14:sizeRelV>
+          </wp:anchor>
+        </w:drawing>
+      </w:r>
     </w:p>
     <w:p>
       <w:pPr>
+        <w:spacing w:line="480" w:lineRule="auto"/>
+        <w:ind w:left="4320" w:firstLine="720"/>
+        <w:jc w:val="both"/>
+        <w:rPr>
+          <w:rFonts w:ascii="Times New Roman" w:hAnsi="Times New Roman" w:cs="Times New Roman"/>
+          <w:sz w:val="24"/>
+          <w:szCs w:val="24"/>
+        </w:rPr>
+      </w:pPr>
+    </w:p>
+    <w:p>
+      <w:pPr>
         <w:spacing w:line="240" w:lineRule="auto"/>
         <w:rPr>
           <w:rFonts w:ascii="Times New Roman" w:hAnsi="Times New Roman" w:cs="Times New Roman"/>
@@ -884,7 +620,7 @@
           <w:sz w:val="24"/>
           <w:szCs w:val="24"/>
         </w:rPr>
-        <w:t>_______________________________</w:t>
+        <w:t>_____________________________</w:t>
       </w:r>
     </w:p>
     <w:p>
@@ -1862,6 +1598,7 @@
   <w:style w:type="character" w:default="1" w:styleId="DefaultParagraphFont">
     <w:name w:val="Default Paragraph Font"/>
     <w:uiPriority w:val="1"/>
+    <w:semiHidden/>
     <w:unhideWhenUsed/>
   </w:style>
   <w:style w:type="table" w:default="1" w:styleId="TableNormal">

</xml_diff>